<commit_message>
Examples with 2 other datasets for application
</commit_message>
<xml_diff>
--- a/Results/Data_methodo_140225.docx
+++ b/Results/Data_methodo_140225.docx
@@ -6035,33 +6035,55 @@
         <w:rPr>
           <w:lang w:val="en-US"/>
         </w:rPr>
-        <w:t>The first cluster was fairly stable around 4h while the 2</w:t>
-      </w:r>
-      <w:r>
-        <w:rPr>
-          <w:vertAlign w:val="superscript"/>
-          <w:lang w:val="en-US"/>
-        </w:rPr>
-        <w:t>nd</w:t>
-      </w:r>
-      <w:r>
-        <w:rPr>
-          <w:lang w:val="en-US"/>
-        </w:rPr>
-        <w:t xml:space="preserve"> cluster increased after the 3</w:t>
-      </w:r>
-      <w:r>
-        <w:rPr>
-          <w:vertAlign w:val="superscript"/>
-          <w:lang w:val="en-US"/>
-        </w:rPr>
-        <w:t>rd</w:t>
-      </w:r>
-      <w:r>
-        <w:rPr>
-          <w:lang w:val="en-US"/>
-        </w:rPr>
-        <w:t xml:space="preserve"> time point from around 4h to around 5h30.</w:t>
+        <w:t xml:space="preserve">The first </w:t>
+      </w:r>
+      <w:r>
+        <w:rPr>
+          <w:lang w:val="en-US"/>
+        </w:rPr>
+        <w:t>cluster</w:t>
+      </w:r>
+      <w:r>
+        <w:rPr>
+          <w:lang w:val="en-US"/>
+        </w:rPr>
+        <w:t xml:space="preserve"> remained relatively stable around 4 hours for the first </w:t>
+      </w:r>
+      <w:r>
+        <w:rPr>
+          <w:lang w:val="en-US"/>
+        </w:rPr>
+        <w:t>3</w:t>
+      </w:r>
+      <w:r>
+        <w:rPr>
+          <w:lang w:val="en-US"/>
+        </w:rPr>
+        <w:t xml:space="preserve"> measuring points, then decreased to around 3 hours, while the </w:t>
+      </w:r>
+      <w:r>
+        <w:rPr>
+          <w:lang w:val="en-US"/>
+        </w:rPr>
+        <w:t>second cluster</w:t>
+      </w:r>
+      <w:r>
+        <w:rPr>
+          <w:lang w:val="en-US"/>
+        </w:rPr>
+        <w:t xml:space="preserve"> increased after the </w:t>
+      </w:r>
+      <w:r>
+        <w:rPr>
+          <w:lang w:val="en-US"/>
+        </w:rPr>
+        <w:t>3</w:t>
+      </w:r>
+      <w:r>
+        <w:rPr>
+          <w:lang w:val="en-US"/>
+        </w:rPr>
+        <w:t xml:space="preserve"> measuring point, from around 4 hours to around 5 hours.</w:t>
       </w:r>
     </w:p>
     <w:p>
@@ -6549,6 +6571,15 @@
     </w:p>
     <w:p>
       <w:pPr>
+        <w:spacing w:line="480" w:lineRule="auto"/>
+        <w:jc w:val="both"/>
+        <w:rPr>
+          <w:lang w:val="en-US"/>
+        </w:rPr>
+      </w:pPr>
+    </w:p>
+    <w:p>
+      <w:pPr>
         <w:pStyle w:val="Paragraphedeliste"/>
         <w:numPr>
           <w:ilvl w:val="0"/>
@@ -6867,6 +6898,7 @@
           <w:u w:val="single"/>
           <w:lang w:val="en-US"/>
         </w:rPr>
+        <w:lastRenderedPageBreak/>
         <w:t>Objective</w:t>
       </w:r>
       <w:r>
@@ -6902,7 +6934,6 @@
           <w:u w:val="single"/>
           <w:lang w:val="en-US"/>
         </w:rPr>
-        <w:lastRenderedPageBreak/>
         <w:t>Advantages</w:t>
       </w:r>
       <w:r>
@@ -7376,6 +7407,7 @@
           <w:u w:val="single"/>
           <w:lang w:val="en-US"/>
         </w:rPr>
+        <w:lastRenderedPageBreak/>
         <w:t>Example</w:t>
       </w:r>
       <w:r>
@@ -7467,7 +7499,6 @@
         <w:rPr>
           <w:lang w:val="en-US"/>
         </w:rPr>
-        <w:lastRenderedPageBreak/>
         <w:t>According to the BIC criteria, the model with 2 clusters was the best model (detailed in SM). Moreover, the distribution of patients in the clusters was fairly equally distributed (detailed in SM).</w:t>
       </w:r>
       <w:r>
@@ -7858,19 +7889,8 @@
         <w:rPr>
           <w:lang w:val="en-US"/>
         </w:rPr>
-        <w:t>There was no correlation between ESS score and CPAP adherence with or without lag according to scatterplots</w:t>
-      </w:r>
-      <w:r>
-        <w:rPr>
-          <w:lang w:val="en-US"/>
-        </w:rPr>
-        <w:t xml:space="preserve"> (Figure 10)</w:t>
-      </w:r>
-      <w:r>
-        <w:rPr>
-          <w:lang w:val="en-US"/>
-        </w:rPr>
-        <w:t>; except for the 11</w:t>
+        <w:lastRenderedPageBreak/>
+        <w:t>There was no correlation between ESS score and CPAP adherence with or without lag according to scatterplots; except for the 11</w:t>
       </w:r>
       <w:r>
         <w:rPr>
@@ -7883,7 +7903,21 @@
         <w:rPr>
           <w:lang w:val="en-US"/>
         </w:rPr>
-        <w:t xml:space="preserve"> time points (seen on the ACF plot). Interestingly, this meant that an above value of CPAP is likely to lead to an above value of ESS score, about 11 time points later. </w:t>
+        <w:t xml:space="preserve"> time points (seen on the ACF plot</w:t>
+      </w:r>
+      <w:r>
+        <w:rPr>
+          <w:lang w:val="en-US"/>
+        </w:rPr>
+        <w:t>, in SM</w:t>
+      </w:r>
+      <w:bookmarkStart w:id="7" w:name="_GoBack"/>
+      <w:bookmarkEnd w:id="7"/>
+      <w:r>
+        <w:rPr>
+          <w:lang w:val="en-US"/>
+        </w:rPr>
+        <w:t xml:space="preserve">). Interestingly, this meant that an above value of CPAP is likely to lead to an above value of ESS score, about 11 time points later. </w:t>
       </w:r>
     </w:p>
     <w:p>
@@ -7894,13 +7928,12 @@
           <w:lang w:val="en-US"/>
         </w:rPr>
       </w:pPr>
-      <w:bookmarkStart w:id="7" w:name="_Hlk189637930"/>
-      <w:bookmarkStart w:id="8" w:name="_Hlk189637888"/>
-      <w:r>
-        <w:rPr>
-          <w:lang w:val="en-US"/>
-        </w:rPr>
-        <w:lastRenderedPageBreak/>
+      <w:bookmarkStart w:id="8" w:name="_Hlk189637930"/>
+      <w:bookmarkStart w:id="9" w:name="_Hlk189637888"/>
+      <w:r>
+        <w:rPr>
+          <w:lang w:val="en-US"/>
+        </w:rPr>
         <w:t>These lags could be implemented to a regression to study the association of the ESS score and the CPAP adherence at different lags</w:t>
       </w:r>
       <w:r>
@@ -7909,7 +7942,7 @@
         </w:rPr>
         <w:t xml:space="preserve"> </w:t>
       </w:r>
-      <w:bookmarkEnd w:id="7"/>
+      <w:bookmarkEnd w:id="8"/>
       <w:r>
         <w:rPr>
           <w:lang w:val="en-US"/>
@@ -7923,7 +7956,7 @@
         <w:t>.</w:t>
       </w:r>
     </w:p>
-    <w:bookmarkEnd w:id="8"/>
+    <w:bookmarkEnd w:id="9"/>
     <w:p>
       <w:pPr>
         <w:spacing w:line="480" w:lineRule="auto"/>
@@ -8157,14 +8190,14 @@
         </w:rPr>
         <w:t xml:space="preserve">First, </w:t>
       </w:r>
-      <w:bookmarkStart w:id="9" w:name="_Hlk189638430"/>
+      <w:bookmarkStart w:id="10" w:name="_Hlk189638430"/>
       <w:r>
         <w:rPr>
           <w:lang w:val="en-US"/>
         </w:rPr>
         <w:t>the mixed model was performed using continuous CPAP adherence and a random intercept and slope on patient</w:t>
       </w:r>
-      <w:bookmarkEnd w:id="9"/>
+      <w:bookmarkEnd w:id="10"/>
       <w:r>
         <w:rPr>
           <w:lang w:val="en-US"/>
@@ -8289,6 +8322,7 @@
         <w:rPr>
           <w:lang w:val="en-US"/>
         </w:rPr>
+        <w:lastRenderedPageBreak/>
         <w:t xml:space="preserve">Next, the Cox model was run using the categorical ESS score (ESS score &lt; 10 corresponded to the value of death and ESS score ≥ 10 corresponded to the value of life). The </w:t>
       </w:r>
       <w:r>
@@ -8320,7 +8354,6 @@
               <w:rFonts w:ascii="Cambria Math" w:hAnsi="Cambria Math"/>
               <w:lang w:val="en-US"/>
             </w:rPr>
-            <w:lastRenderedPageBreak/>
             <m:t>Surv</m:t>
           </m:r>
           <m:d>
@@ -8391,7 +8424,7 @@
           <w:lang w:val="en-US"/>
         </w:rPr>
       </w:pPr>
-      <w:bookmarkStart w:id="10" w:name="_Hlk189638569"/>
+      <w:bookmarkStart w:id="11" w:name="_Hlk189638569"/>
       <w:r>
         <w:rPr>
           <w:rFonts w:eastAsiaTheme="minorEastAsia"/>
@@ -8406,7 +8439,7 @@
         </w:rPr>
         <w:t>ccording to the results, the sex did not significantly influence the survival curve (p-value = 0.64 &gt; 0.05).</w:t>
       </w:r>
-      <w:bookmarkEnd w:id="10"/>
+      <w:bookmarkEnd w:id="11"/>
       <w:r>
         <w:rPr>
           <w:lang w:val="en-US"/>
@@ -8428,14 +8461,14 @@
         </w:rPr>
         <w:t xml:space="preserve">Finally, the joint model did not highlight significant result. The verification of the model showed not good observations for the CPAP adherence but good observations for the other parameters </w:t>
       </w:r>
-      <w:bookmarkStart w:id="11" w:name="_Hlk188366525"/>
+      <w:bookmarkStart w:id="12" w:name="_Hlk188366525"/>
       <w:r>
         <w:rPr>
           <w:lang w:val="en-US"/>
         </w:rPr>
         <w:t>(</w:t>
       </w:r>
-      <w:bookmarkEnd w:id="11"/>
+      <w:bookmarkEnd w:id="12"/>
       <w:r>
         <w:rPr>
           <w:lang w:val="en-US"/>
@@ -8673,6 +8706,7 @@
           <w:u w:val="single"/>
           <w:lang w:val="en-US"/>
         </w:rPr>
+        <w:lastRenderedPageBreak/>
         <w:t>Example</w:t>
       </w:r>
       <w:r>
@@ -8740,14 +8774,7 @@
         <w:rPr>
           <w:lang w:val="en-US"/>
         </w:rPr>
-        <w:t xml:space="preserve">The transition probability matrix was around 0.5 for the initial state of </w:t>
-      </w:r>
-      <w:r>
-        <w:rPr>
-          <w:lang w:val="en-US"/>
-        </w:rPr>
-        <w:lastRenderedPageBreak/>
-        <w:t>non-adherence to the two arrived states, around 0.6 for the state of adherence to the non-adherent group and 0.4 for remaining in the adherent state</w:t>
+        <w:t>The transition probability matrix was around 0.5 for the initial state of non-adherence to the two arrived states, around 0.6 for the state of adherence to the non-adherent group and 0.4 for remaining in the adherent state</w:t>
       </w:r>
       <w:r>
         <w:rPr>
@@ -9209,6 +9236,7 @@
           <w:rFonts w:ascii="Calibri" w:hAnsi="Calibri" w:cs="Calibri"/>
           <w:szCs w:val="24"/>
           <w:vertAlign w:val="superscript"/>
+          <w:lang w:val="en-US"/>
         </w:rPr>
         <w:t>47</w:t>
       </w:r>
@@ -9604,14 +9632,7 @@
         <w:rPr>
           <w:lang w:val="en-US"/>
         </w:rPr>
-        <w:t xml:space="preserve"> (</w:t>
-      </w:r>
-      <w:proofErr w:type="spellStart"/>
-      <w:r>
-        <w:rPr>
-          <w:lang w:val="en-US"/>
-        </w:rPr>
-        <w:t>e.g.,</w:t>
+        <w:t xml:space="preserve"> (e.g.,</w:t>
       </w:r>
       <w:r>
         <w:rPr>
@@ -9619,7 +9640,6 @@
         </w:rPr>
         <w:t>BKMR</w:t>
       </w:r>
-      <w:proofErr w:type="spellEnd"/>
       <w:r>
         <w:rPr>
           <w:lang w:val="en-US"/>
@@ -9643,6 +9663,7 @@
           <w:rFonts w:ascii="Calibri" w:hAnsi="Calibri" w:cs="Calibri"/>
           <w:szCs w:val="24"/>
           <w:vertAlign w:val="superscript"/>
+          <w:lang w:val="en-US"/>
         </w:rPr>
         <w:t>51</w:t>
       </w:r>
@@ -10030,6 +10051,7 @@
           <w:rFonts w:ascii="Calibri" w:hAnsi="Calibri" w:cs="Calibri"/>
           <w:szCs w:val="24"/>
           <w:vertAlign w:val="superscript"/>
+          <w:lang w:val="en-US"/>
         </w:rPr>
         <w:t>53,54</w:t>
       </w:r>
@@ -10068,7 +10090,7 @@
           <w:lang w:val="en-US"/>
         </w:rPr>
       </w:pPr>
-      <w:commentRangeStart w:id="12"/>
+      <w:commentRangeStart w:id="13"/>
       <w:r>
         <w:rPr>
           <w:lang w:val="en-US"/>
@@ -10076,14 +10098,14 @@
         <w:lastRenderedPageBreak/>
         <w:t>References</w:t>
       </w:r>
-      <w:commentRangeEnd w:id="12"/>
+      <w:commentRangeEnd w:id="13"/>
       <w:r>
         <w:rPr>
           <w:rStyle w:val="Marquedecommentaire"/>
           <w:rFonts w:asciiTheme="minorHAnsi" w:eastAsiaTheme="minorHAnsi" w:hAnsiTheme="minorHAnsi" w:cstheme="minorBidi"/>
           <w:color w:val="auto"/>
         </w:rPr>
-        <w:commentReference w:id="12"/>
+        <w:commentReference w:id="13"/>
       </w:r>
     </w:p>
     <w:p>
@@ -10130,21 +10152,7 @@
           <w:lang w:val="en-US"/>
         </w:rPr>
         <w:tab/>
-        <w:t>Liu X. Introduction [Internet]. In: Methods and Applications of Longitudinal Data Analysis. Elsevier; 2016 [cited 2024 Dec 20]. p. 1–</w:t>
-      </w:r>
-      <w:proofErr w:type="gramStart"/>
-      <w:r>
-        <w:rPr>
-          <w:lang w:val="en-US"/>
-        </w:rPr>
-        <w:t>18.Available</w:t>
-      </w:r>
-      <w:proofErr w:type="gramEnd"/>
-      <w:r>
-        <w:rPr>
-          <w:lang w:val="en-US"/>
-        </w:rPr>
-        <w:t xml:space="preserve"> from: https://linkinghub.elsevier.com/retrieve/pii/B9780128013427000010</w:t>
+        <w:t>Liu X. Introduction [Internet]. In: Methods and Applications of Longitudinal Data Analysis. Elsevier; 2016 [cited 2024 Dec 20]. p. 1–18.Available from: https://linkinghub.elsevier.com/retrieve/pii/B9780128013427000010</w:t>
       </w:r>
     </w:p>
     <w:p>
@@ -10179,21 +10187,7 @@
         <w:rPr>
           <w:lang w:val="en-US"/>
         </w:rPr>
-        <w:t xml:space="preserve"> [Internet] [cited 2025 Feb 14</w:t>
-      </w:r>
-      <w:proofErr w:type="gramStart"/>
-      <w:r>
-        <w:rPr>
-          <w:lang w:val="en-US"/>
-        </w:rPr>
-        <w:t>];n</w:t>
-      </w:r>
-      <w:proofErr w:type="gramEnd"/>
-      <w:r>
-        <w:rPr>
-          <w:lang w:val="en-US"/>
-        </w:rPr>
-        <w:t>/a(n/a). Available from: https://onlinelibrary.wiley.com/doi/abs/10.1111/resp.70002</w:t>
+        <w:t xml:space="preserve"> [Internet] [cited 2025 Feb 14];n/a(n/a). Available from: https://onlinelibrary.wiley.com/doi/abs/10.1111/resp.70002</w:t>
       </w:r>
     </w:p>
     <w:p>
@@ -10228,21 +10222,7 @@
         <w:rPr>
           <w:lang w:val="en-US"/>
         </w:rPr>
-        <w:t xml:space="preserve"> </w:t>
-      </w:r>
-      <w:proofErr w:type="gramStart"/>
-      <w:r>
-        <w:rPr>
-          <w:lang w:val="en-US"/>
-        </w:rPr>
-        <w:t>2023;47:100516</w:t>
-      </w:r>
-      <w:proofErr w:type="gramEnd"/>
-      <w:r>
-        <w:rPr>
-          <w:lang w:val="en-US"/>
-        </w:rPr>
-        <w:t xml:space="preserve">. </w:t>
+        <w:t xml:space="preserve"> 2023;47:100516. </w:t>
       </w:r>
     </w:p>
     <w:p>
@@ -10262,7 +10242,6 @@
         <w:tab/>
         <w:t xml:space="preserve">Singh R, Atha R, Lenker KP, et al. Racial/ethnic disparities in the trajectories of insomnia symptoms from childhood to young adulthood. </w:t>
       </w:r>
-      <w:proofErr w:type="spellStart"/>
       <w:r>
         <w:rPr>
           <w:i/>
@@ -10270,17 +10249,8 @@
         </w:rPr>
         <w:t>Sleep</w:t>
       </w:r>
-      <w:proofErr w:type="spellEnd"/>
-      <w:r>
-        <w:t xml:space="preserve"> </w:t>
-      </w:r>
-      <w:proofErr w:type="gramStart"/>
-      <w:r>
-        <w:t>2024;</w:t>
-      </w:r>
-      <w:proofErr w:type="gramEnd"/>
-      <w:r>
-        <w:t xml:space="preserve">47(5):zsae021. </w:t>
+      <w:r>
+        <w:t xml:space="preserve"> 2024;47(5):zsae021. </w:t>
       </w:r>
     </w:p>
     <w:p>
@@ -10295,14 +10265,7 @@
       </w:r>
       <w:r>
         <w:tab/>
-      </w:r>
-      <w:proofErr w:type="spellStart"/>
-      <w:r>
-        <w:t>Baillieul</w:t>
-      </w:r>
-      <w:proofErr w:type="spellEnd"/>
-      <w:r>
-        <w:t xml:space="preserve"> S, Tamisier R, Gévaudan B, et al. </w:t>
+        <w:t xml:space="preserve">Baillieul S, Tamisier R, Gévaudan B, et al. </w:t>
       </w:r>
       <w:r>
         <w:rPr>
@@ -10378,21 +10341,7 @@
           <w:lang w:val="en-US"/>
         </w:rPr>
         <w:tab/>
-        <w:t>Understanding one-way ANOVA using conceptual figures [Internet]. [cited 2025 Feb 6</w:t>
-      </w:r>
-      <w:proofErr w:type="gramStart"/>
-      <w:r>
-        <w:rPr>
-          <w:lang w:val="en-US"/>
-        </w:rPr>
-        <w:t>];Available</w:t>
-      </w:r>
-      <w:proofErr w:type="gramEnd"/>
-      <w:r>
-        <w:rPr>
-          <w:lang w:val="en-US"/>
-        </w:rPr>
-        <w:t xml:space="preserve"> from: https://ekja.org/journal/view.php?doi=10.4097/kjae.2017.70.1.22</w:t>
+        <w:t>Understanding one-way ANOVA using conceptual figures [Internet]. [cited 2025 Feb 6];Available from: https://ekja.org/journal/view.php?doi=10.4097/kjae.2017.70.1.22</w:t>
       </w:r>
     </w:p>
     <w:p>
@@ -10602,21 +10551,7 @@
         <w:rPr>
           <w:lang w:val="en-US"/>
         </w:rPr>
-        <w:t xml:space="preserve"> </w:t>
-      </w:r>
-      <w:proofErr w:type="gramStart"/>
-      <w:r>
-        <w:rPr>
-          <w:lang w:val="en-US"/>
-        </w:rPr>
-        <w:t>2020;118:103398</w:t>
-      </w:r>
-      <w:proofErr w:type="gramEnd"/>
-      <w:r>
-        <w:rPr>
-          <w:lang w:val="en-US"/>
-        </w:rPr>
-        <w:t xml:space="preserve">. </w:t>
+        <w:t xml:space="preserve"> 2020;118:103398. </w:t>
       </w:r>
     </w:p>
     <w:p>
@@ -10679,21 +10614,7 @@
         <w:rPr>
           <w:lang w:val="en-US"/>
         </w:rPr>
-        <w:t xml:space="preserve"> 2021;49(1</w:t>
-      </w:r>
-      <w:proofErr w:type="gramStart"/>
-      <w:r>
-        <w:rPr>
-          <w:lang w:val="en-US"/>
-        </w:rPr>
-        <w:t>):e</w:t>
-      </w:r>
-      <w:proofErr w:type="gramEnd"/>
-      <w:r>
-        <w:rPr>
-          <w:lang w:val="en-US"/>
-        </w:rPr>
-        <w:t xml:space="preserve">63. </w:t>
+        <w:t xml:space="preserve"> 2021;49(1):e63. </w:t>
       </w:r>
     </w:p>
     <w:p>
@@ -10763,21 +10684,7 @@
         <w:rPr>
           <w:lang w:val="en-US"/>
         </w:rPr>
-        <w:t xml:space="preserve"> </w:t>
-      </w:r>
-      <w:proofErr w:type="gramStart"/>
-      <w:r>
-        <w:rPr>
-          <w:lang w:val="en-US"/>
-        </w:rPr>
-        <w:t>2020;12:1205</w:t>
-      </w:r>
-      <w:proofErr w:type="gramEnd"/>
-      <w:r>
-        <w:rPr>
-          <w:lang w:val="en-US"/>
-        </w:rPr>
-        <w:t xml:space="preserve">–1222. </w:t>
+        <w:t xml:space="preserve"> 2020;12:1205–1222. </w:t>
       </w:r>
     </w:p>
     <w:p>
@@ -10847,21 +10754,7 @@
         <w:rPr>
           <w:lang w:val="en-US"/>
         </w:rPr>
-        <w:t xml:space="preserve"> </w:t>
-      </w:r>
-      <w:proofErr w:type="gramStart"/>
-      <w:r>
-        <w:rPr>
-          <w:lang w:val="en-US"/>
-        </w:rPr>
-        <w:t>2021;122:103889</w:t>
-      </w:r>
-      <w:proofErr w:type="gramEnd"/>
-      <w:r>
-        <w:rPr>
-          <w:lang w:val="en-US"/>
-        </w:rPr>
-        <w:t xml:space="preserve">. </w:t>
+        <w:t xml:space="preserve"> 2021;122:103889. </w:t>
       </w:r>
     </w:p>
     <w:p>
@@ -11092,21 +10985,7 @@
           <w:lang w:val="en-US"/>
         </w:rPr>
         <w:tab/>
-        <w:t>Statistical Learning Methods for Longitudinal High-dimensional Data - PMC [Internet]. [cited 2025 Feb 6</w:t>
-      </w:r>
-      <w:proofErr w:type="gramStart"/>
-      <w:r>
-        <w:rPr>
-          <w:lang w:val="en-US"/>
-        </w:rPr>
-        <w:t>];Available</w:t>
-      </w:r>
-      <w:proofErr w:type="gramEnd"/>
-      <w:r>
-        <w:rPr>
-          <w:lang w:val="en-US"/>
-        </w:rPr>
-        <w:t xml:space="preserve"> from: https://pmc.ncbi.nlm.nih.gov/articles/PMC4181610/</w:t>
+        <w:t>Statistical Learning Methods for Longitudinal High-dimensional Data - PMC [Internet]. [cited 2025 Feb 6];Available from: https://pmc.ncbi.nlm.nih.gov/articles/PMC4181610/</w:t>
       </w:r>
     </w:p>
     <w:p>
@@ -11176,21 +11055,7 @@
         <w:rPr>
           <w:lang w:val="en-US"/>
         </w:rPr>
-        <w:t xml:space="preserve"> 2020;29(6</w:t>
-      </w:r>
-      <w:proofErr w:type="gramStart"/>
-      <w:r>
-        <w:rPr>
-          <w:lang w:val="en-US"/>
-        </w:rPr>
-        <w:t>):e</w:t>
-      </w:r>
-      <w:proofErr w:type="gramEnd"/>
-      <w:r>
-        <w:rPr>
-          <w:lang w:val="en-US"/>
-        </w:rPr>
-        <w:t xml:space="preserve">12996. </w:t>
+        <w:t xml:space="preserve"> 2020;29(6):e12996. </w:t>
       </w:r>
     </w:p>
     <w:p>
@@ -11211,29 +11076,7 @@
           <w:lang w:val="en-US"/>
         </w:rPr>
         <w:tab/>
-        <w:t>Frontiers | Identifying longitudinal patterns of CPAP treatment in OSA using growth mixture modeling: Disease characteristics and psychological determinants [Internet]. [cited 2025 Feb 6</w:t>
-      </w:r>
-      <w:proofErr w:type="gramStart"/>
-      <w:r>
-        <w:rPr>
-          <w:lang w:val="en-US"/>
-        </w:rPr>
-        <w:t>];Available</w:t>
-      </w:r>
-      <w:proofErr w:type="gramEnd"/>
-      <w:r>
-        <w:rPr>
-          <w:lang w:val="en-US"/>
-        </w:rPr>
-        <w:t xml:space="preserve"> from: </w:t>
-      </w:r>
-      <w:bookmarkStart w:id="13" w:name="_GoBack"/>
-      <w:bookmarkEnd w:id="13"/>
-      <w:r>
-        <w:rPr>
-          <w:lang w:val="en-US"/>
-        </w:rPr>
-        <w:t>https://www.frontiersin.org/journals/neurology/articles/10.3389/fneur.2022.1063461/full</w:t>
+        <w:t>Frontiers | Identifying longitudinal patterns of CPAP treatment in OSA using growth mixture modeling: Disease characteristics and psychological determinants [Internet]. [cited 2025 Feb 6];Available from: https://www.frontiersin.org/journals/neurology/articles/10.3389/fneur.2022.1063461/full</w:t>
       </w:r>
     </w:p>
     <w:p>
@@ -11339,21 +11182,7 @@
         <w:rPr>
           <w:lang w:val="en-US"/>
         </w:rPr>
-        <w:t xml:space="preserve"> [Internet] 2015 [cited 2025 Feb 6</w:t>
-      </w:r>
-      <w:proofErr w:type="gramStart"/>
-      <w:r>
-        <w:rPr>
-          <w:lang w:val="en-US"/>
-        </w:rPr>
-        <w:t>];Available</w:t>
-      </w:r>
-      <w:proofErr w:type="gramEnd"/>
-      <w:r>
-        <w:rPr>
-          <w:lang w:val="en-US"/>
-        </w:rPr>
-        <w:t xml:space="preserve"> from: https://www.tandfonline.com/doi/full/10.1080/00273171.2014.958211</w:t>
+        <w:t xml:space="preserve"> [Internet] 2015 [cited 2025 Feb 6];Available from: https://www.tandfonline.com/doi/full/10.1080/00273171.2014.958211</w:t>
       </w:r>
     </w:p>
     <w:p>
@@ -11598,21 +11427,7 @@
         <w:rPr>
           <w:lang w:val="en-US"/>
         </w:rPr>
-        <w:t xml:space="preserve"> </w:t>
-      </w:r>
-      <w:proofErr w:type="gramStart"/>
-      <w:r>
-        <w:rPr>
-          <w:lang w:val="en-US"/>
-        </w:rPr>
-        <w:t>2020;151:107010</w:t>
-      </w:r>
-      <w:proofErr w:type="gramEnd"/>
-      <w:r>
-        <w:rPr>
-          <w:lang w:val="en-US"/>
-        </w:rPr>
-        <w:t xml:space="preserve">. </w:t>
+        <w:t xml:space="preserve"> 2020;151:107010. </w:t>
       </w:r>
     </w:p>
     <w:p>
@@ -11647,21 +11462,7 @@
         <w:rPr>
           <w:lang w:val="en-US"/>
         </w:rPr>
-        <w:t xml:space="preserve"> 2023;2(3</w:t>
-      </w:r>
-      <w:proofErr w:type="gramStart"/>
-      <w:r>
-        <w:rPr>
-          <w:lang w:val="en-US"/>
-        </w:rPr>
-        <w:t>):e</w:t>
-      </w:r>
-      <w:proofErr w:type="gramEnd"/>
-      <w:r>
-        <w:rPr>
-          <w:lang w:val="en-US"/>
-        </w:rPr>
-        <w:t xml:space="preserve">0000204. </w:t>
+        <w:t xml:space="preserve"> 2023;2(3):e0000204. </w:t>
       </w:r>
     </w:p>
     <w:p>
@@ -11731,21 +11532,7 @@
         <w:rPr>
           <w:lang w:val="en-US"/>
         </w:rPr>
-        <w:t xml:space="preserve"> </w:t>
-      </w:r>
-      <w:proofErr w:type="gramStart"/>
-      <w:r>
-        <w:rPr>
-          <w:lang w:val="en-US"/>
-        </w:rPr>
-        <w:t>2017;81:1</w:t>
-      </w:r>
-      <w:proofErr w:type="gramEnd"/>
-      <w:r>
-        <w:rPr>
-          <w:lang w:val="en-US"/>
-        </w:rPr>
-        <w:t xml:space="preserve">–38. </w:t>
+        <w:t xml:space="preserve"> 2017;81:1–38. </w:t>
       </w:r>
     </w:p>
     <w:p>
@@ -11766,21 +11553,7 @@
           <w:lang w:val="en-US"/>
         </w:rPr>
         <w:tab/>
-        <w:t xml:space="preserve">Efthimiou O, Welton N, Samara M, Leucht S, Salanti G, Package </w:t>
-      </w:r>
-      <w:proofErr w:type="gramStart"/>
-      <w:r>
-        <w:rPr>
-          <w:lang w:val="en-US"/>
-        </w:rPr>
-        <w:t>4  on</w:t>
-      </w:r>
-      <w:proofErr w:type="gramEnd"/>
-      <w:r>
-        <w:rPr>
-          <w:lang w:val="en-US"/>
-        </w:rPr>
-        <w:t xml:space="preserve"> behalf of GW. </w:t>
+        <w:t xml:space="preserve">Efthimiou O, Welton N, Samara M, Leucht S, Salanti G, Package 4  on behalf of GW. </w:t>
       </w:r>
       <w:r>
         <w:t>Α</w:t>
@@ -11838,21 +11611,7 @@
         <w:rPr>
           <w:lang w:val="en-US"/>
         </w:rPr>
-        <w:t xml:space="preserve"> </w:t>
-      </w:r>
-      <w:proofErr w:type="gramStart"/>
-      <w:r>
-        <w:rPr>
-          <w:lang w:val="en-US"/>
-        </w:rPr>
-        <w:t>2020;179:104646</w:t>
-      </w:r>
-      <w:proofErr w:type="gramEnd"/>
-      <w:r>
-        <w:rPr>
-          <w:lang w:val="en-US"/>
-        </w:rPr>
-        <w:t xml:space="preserve">. </w:t>
+        <w:t xml:space="preserve"> 2020;179:104646. </w:t>
       </w:r>
     </w:p>
     <w:p>
@@ -12018,27 +11777,45 @@
           <w:i/>
           <w:iCs/>
         </w:rPr>
-        <w:t xml:space="preserve">Agriculture and Natural </w:t>
-      </w:r>
-      <w:proofErr w:type="spellStart"/>
+        <w:t>Agriculture and Natural Resources</w:t>
+      </w:r>
+      <w:r>
+        <w:t xml:space="preserve"> 2009;43(2):378–388. </w:t>
+      </w:r>
+    </w:p>
+    <w:p>
+      <w:pPr>
+        <w:pStyle w:val="Bibliographie"/>
+        <w:rPr>
+          <w:lang w:val="en-US"/>
+        </w:rPr>
+      </w:pPr>
+      <w:r>
+        <w:t xml:space="preserve">50. </w:t>
+      </w:r>
+      <w:r>
+        <w:tab/>
+        <w:t xml:space="preserve">Rodriguez MZ, Comin CH, Casanova D, et al. </w:t>
+      </w:r>
+      <w:r>
+        <w:rPr>
+          <w:lang w:val="en-US"/>
+        </w:rPr>
+        <w:t xml:space="preserve">Clustering algorithms: A comparative approach. </w:t>
+      </w:r>
       <w:r>
         <w:rPr>
           <w:i/>
           <w:iCs/>
-        </w:rPr>
-        <w:t>Resources</w:t>
-      </w:r>
-      <w:proofErr w:type="spellEnd"/>
-      <w:r>
-        <w:t xml:space="preserve"> </w:t>
-      </w:r>
-      <w:proofErr w:type="gramStart"/>
-      <w:r>
-        <w:t>2009;</w:t>
-      </w:r>
-      <w:proofErr w:type="gramEnd"/>
-      <w:r>
-        <w:t xml:space="preserve">43(2):378–388. </w:t>
+          <w:lang w:val="en-US"/>
+        </w:rPr>
+        <w:t>PLOS ONE</w:t>
+      </w:r>
+      <w:r>
+        <w:rPr>
+          <w:lang w:val="en-US"/>
+        </w:rPr>
+        <w:t xml:space="preserve"> 2019;14(1):e0210236. </w:t>
       </w:r>
     </w:p>
     <w:p>
@@ -12049,25 +11826,17 @@
         </w:rPr>
       </w:pPr>
       <w:r>
-        <w:t xml:space="preserve">50. </w:t>
-      </w:r>
-      <w:r>
+        <w:rPr>
+          <w:lang w:val="en-US"/>
+        </w:rPr>
+        <w:t xml:space="preserve">51. </w:t>
+      </w:r>
+      <w:r>
+        <w:rPr>
+          <w:lang w:val="en-US"/>
+        </w:rPr>
         <w:tab/>
-        <w:t xml:space="preserve">Rodriguez MZ, </w:t>
-      </w:r>
-      <w:proofErr w:type="spellStart"/>
-      <w:r>
-        <w:t>Comin</w:t>
-      </w:r>
-      <w:proofErr w:type="spellEnd"/>
-      <w:r>
-        <w:t xml:space="preserve"> CH, Casanova D, et al. </w:t>
-      </w:r>
-      <w:r>
-        <w:rPr>
-          <w:lang w:val="en-US"/>
-        </w:rPr>
-        <w:t xml:space="preserve">Clustering algorithms: A comparative approach. </w:t>
+        <w:t xml:space="preserve">Devick KL, Bobb JF, Mazumdar M, et al. Bayesian kernel machine regression–causal mediation analysis. </w:t>
       </w:r>
       <w:r>
         <w:rPr>
@@ -12075,27 +11844,13 @@
           <w:iCs/>
           <w:lang w:val="en-US"/>
         </w:rPr>
-        <w:t>PLOS ONE</w:t>
-      </w:r>
-      <w:r>
-        <w:rPr>
-          <w:lang w:val="en-US"/>
-        </w:rPr>
-        <w:t xml:space="preserve"> 2019;14(1</w:t>
-      </w:r>
-      <w:proofErr w:type="gramStart"/>
-      <w:r>
-        <w:rPr>
-          <w:lang w:val="en-US"/>
-        </w:rPr>
-        <w:t>):e</w:t>
-      </w:r>
-      <w:proofErr w:type="gramEnd"/>
-      <w:r>
-        <w:rPr>
-          <w:lang w:val="en-US"/>
-        </w:rPr>
-        <w:t xml:space="preserve">0210236. </w:t>
+        <w:t>Stat Med</w:t>
+      </w:r>
+      <w:r>
+        <w:rPr>
+          <w:lang w:val="en-US"/>
+        </w:rPr>
+        <w:t xml:space="preserve"> 2022;41(5):860–876. </w:t>
       </w:r>
     </w:p>
     <w:p>
@@ -12109,14 +11864,14 @@
         <w:rPr>
           <w:lang w:val="en-US"/>
         </w:rPr>
-        <w:t xml:space="preserve">51. </w:t>
+        <w:t xml:space="preserve">52. </w:t>
       </w:r>
       <w:r>
         <w:rPr>
           <w:lang w:val="en-US"/>
         </w:rPr>
         <w:tab/>
-        <w:t xml:space="preserve">Devick KL, Bobb JF, Mazumdar M, et al. Bayesian kernel machine regression–causal mediation analysis. </w:t>
+        <w:t xml:space="preserve">Yay Donderici E, Forbes SP, Zhang NJ, et al. Cost-effectiveness of blood-based colorectal cancer screening – a simulation model incorporating real-world longitudinal adherence. </w:t>
       </w:r>
       <w:r>
         <w:rPr>
@@ -12124,13 +11879,13 @@
           <w:iCs/>
           <w:lang w:val="en-US"/>
         </w:rPr>
-        <w:t>Stat Med</w:t>
-      </w:r>
-      <w:r>
-        <w:rPr>
-          <w:lang w:val="en-US"/>
-        </w:rPr>
-        <w:t xml:space="preserve"> 2022;41(5):860–876. </w:t>
+        <w:t>Expert Review of Pharmacoeconomics &amp; Outcomes Research</w:t>
+      </w:r>
+      <w:r>
+        <w:rPr>
+          <w:lang w:val="en-US"/>
+        </w:rPr>
+        <w:t xml:space="preserve"> 0(0):1–7. </w:t>
       </w:r>
     </w:p>
     <w:p>
@@ -12144,14 +11899,14 @@
         <w:rPr>
           <w:lang w:val="en-US"/>
         </w:rPr>
-        <w:t xml:space="preserve">52. </w:t>
+        <w:t xml:space="preserve">53. </w:t>
       </w:r>
       <w:r>
         <w:rPr>
           <w:lang w:val="en-US"/>
         </w:rPr>
         <w:tab/>
-        <w:t xml:space="preserve">Yay Donderici E, Forbes SP, Zhang NJ, et al. Cost-effectiveness of blood-based colorectal cancer screening – a simulation model incorporating real-world longitudinal adherence. </w:t>
+        <w:t xml:space="preserve">Massari S, Bauleo L, Gariazzo C, et al. Cancer mortality and sectors of employment: a cohort study in Italy. </w:t>
       </w:r>
       <w:r>
         <w:rPr>
@@ -12159,13 +11914,13 @@
           <w:iCs/>
           <w:lang w:val="en-US"/>
         </w:rPr>
-        <w:t>Expert Review of Pharmacoeconomics &amp; Outcomes Research</w:t>
-      </w:r>
-      <w:r>
-        <w:rPr>
-          <w:lang w:val="en-US"/>
-        </w:rPr>
-        <w:t xml:space="preserve"> 0(0):1–7. </w:t>
+        <w:t>BMC Public Health</w:t>
+      </w:r>
+      <w:r>
+        <w:rPr>
+          <w:lang w:val="en-US"/>
+        </w:rPr>
+        <w:t xml:space="preserve"> 2025;25(1):458. </w:t>
       </w:r>
     </w:p>
     <w:p>
@@ -12179,14 +11934,14 @@
         <w:rPr>
           <w:lang w:val="en-US"/>
         </w:rPr>
-        <w:t xml:space="preserve">53. </w:t>
+        <w:t xml:space="preserve">54. </w:t>
       </w:r>
       <w:r>
         <w:rPr>
           <w:lang w:val="en-US"/>
         </w:rPr>
         <w:tab/>
-        <w:t xml:space="preserve">Massari S, Bauleo L, Gariazzo C, et al. Cancer mortality and sectors of employment: a cohort study in Italy. </w:t>
+        <w:t xml:space="preserve">Serván-Mori E, Pineda-Antúnez C, Cerecero-García D, et al. Health system financing fragmentation and maternal mortality transition in Mexico, 2000–2022. </w:t>
       </w:r>
       <w:r>
         <w:rPr>
@@ -12194,74 +11949,27 @@
           <w:iCs/>
           <w:lang w:val="en-US"/>
         </w:rPr>
-        <w:t>BMC Public Health</w:t>
-      </w:r>
-      <w:r>
-        <w:rPr>
-          <w:lang w:val="en-US"/>
-        </w:rPr>
-        <w:t xml:space="preserve"> 2025;25(1):458. </w:t>
-      </w:r>
-    </w:p>
-    <w:p>
-      <w:pPr>
-        <w:pStyle w:val="Bibliographie"/>
-      </w:pPr>
-      <w:r>
-        <w:rPr>
-          <w:lang w:val="en-US"/>
-        </w:rPr>
-        <w:t xml:space="preserve">54. </w:t>
-      </w:r>
-      <w:r>
-        <w:rPr>
-          <w:lang w:val="en-US"/>
-        </w:rPr>
-        <w:tab/>
-        <w:t xml:space="preserve">Serván-Mori E, Pineda-Antúnez C, Cerecero-García D, et al. Health system financing fragmentation and maternal mortality transition in Mexico, 2000–2022. </w:t>
-      </w:r>
-      <w:r>
-        <w:rPr>
-          <w:i/>
-          <w:iCs/>
-        </w:rPr>
-        <w:t xml:space="preserve">Int J </w:t>
-      </w:r>
-      <w:proofErr w:type="spellStart"/>
-      <w:r>
-        <w:rPr>
-          <w:i/>
-          <w:iCs/>
-        </w:rPr>
-        <w:t>Equity</w:t>
-      </w:r>
-      <w:proofErr w:type="spellEnd"/>
-      <w:r>
-        <w:rPr>
-          <w:i/>
-          <w:iCs/>
+        <w:t>Int J Equity Health</w:t>
+      </w:r>
+      <w:r>
+        <w:rPr>
+          <w:lang w:val="en-US"/>
         </w:rPr>
         <w:t xml:space="preserve"> </w:t>
       </w:r>
-      <w:proofErr w:type="spellStart"/>
-      <w:r>
-        <w:rPr>
-          <w:i/>
-          <w:iCs/>
-        </w:rPr>
-        <w:t>Health</w:t>
-      </w:r>
-      <w:proofErr w:type="spellEnd"/>
-      <w:r>
-        <w:t xml:space="preserve"> </w:t>
-      </w:r>
       <w:proofErr w:type="gramStart"/>
       <w:r>
-        <w:t>2025;</w:t>
+        <w:rPr>
+          <w:lang w:val="en-US"/>
+        </w:rPr>
+        <w:t>2025;24:32</w:t>
       </w:r>
       <w:proofErr w:type="gramEnd"/>
       <w:r>
-        <w:t xml:space="preserve">24:32. </w:t>
+        <w:rPr>
+          <w:lang w:val="en-US"/>
+        </w:rPr>
+        <w:t xml:space="preserve">. </w:t>
       </w:r>
     </w:p>
     <w:p>
@@ -13527,7 +13235,7 @@
       </w:r>
     </w:p>
   </w:comment>
-  <w:comment w:id="12" w:author="HP2" w:date="2025-02-13T14:18:00Z" w:initials="H">
+  <w:comment w:id="13" w:author="HP2" w:date="2025-02-13T14:18:00Z" w:initials="H">
     <w:p>
       <w:pPr>
         <w:pStyle w:val="Commentaire"/>
@@ -17558,7 +17266,7 @@
 </file>
 
 <file path=customXml/itemProps1.xml><?xml version="1.0" encoding="utf-8"?>
-<ds:datastoreItem xmlns:ds="http://schemas.openxmlformats.org/officeDocument/2006/customXml" ds:itemID="{B22C6409-B24A-4A30-B4A5-34E1FAC290A8}">
+<ds:datastoreItem xmlns:ds="http://schemas.openxmlformats.org/officeDocument/2006/customXml" ds:itemID="{FFA8BB9E-5B4C-46EC-A825-0DC092DA1525}">
   <ds:schemaRefs>
     <ds:schemaRef ds:uri="http://schemas.openxmlformats.org/officeDocument/2006/bibliography"/>
   </ds:schemaRefs>

</xml_diff>

<commit_message>
Article authors and abstract
</commit_message>
<xml_diff>
--- a/Results/Data_methodo_140225.docx
+++ b/Results/Data_methodo_140225.docx
@@ -371,7 +371,6 @@
           <w:rFonts w:asciiTheme="majorHAnsi" w:hAnsiTheme="majorHAnsi" w:cstheme="majorHAnsi"/>
           <w:sz w:val="24"/>
           <w:szCs w:val="52"/>
-          <w:lang w:val="en-US"/>
         </w:rPr>
       </w:pPr>
       <w:bookmarkStart w:id="1" w:name="_Hlk190241302"/>
@@ -381,42 +380,192 @@
           <w:rFonts w:asciiTheme="majorHAnsi" w:hAnsiTheme="majorHAnsi" w:cstheme="majorHAnsi"/>
           <w:sz w:val="24"/>
           <w:szCs w:val="52"/>
-          <w:lang w:val="en-US"/>
-        </w:rPr>
-        <w:t>Authors</w:t>
-      </w:r>
-    </w:p>
-    <w:p>
-      <w:pPr>
-        <w:spacing w:line="480" w:lineRule="auto"/>
-        <w:jc w:val="both"/>
+        </w:rPr>
+        <w:t>Ophélie Coiffier</w:t>
+      </w:r>
+      <w:r>
         <w:rPr>
           <w:rFonts w:asciiTheme="majorHAnsi" w:hAnsiTheme="majorHAnsi" w:cstheme="majorHAnsi"/>
           <w:sz w:val="24"/>
           <w:szCs w:val="52"/>
-          <w:lang w:val="en-US"/>
-        </w:rPr>
-      </w:pPr>
+          <w:vertAlign w:val="superscript"/>
+        </w:rPr>
+        <w:t>1</w:t>
+      </w:r>
       <w:r>
         <w:rPr>
           <w:rFonts w:asciiTheme="majorHAnsi" w:hAnsiTheme="majorHAnsi" w:cstheme="majorHAnsi"/>
           <w:sz w:val="24"/>
           <w:szCs w:val="52"/>
-          <w:lang w:val="en-US"/>
-        </w:rPr>
-        <w:t>Affiliations</w:t>
-      </w:r>
-      <w:bookmarkEnd w:id="1"/>
-    </w:p>
-    <w:p>
-      <w:pPr>
-        <w:spacing w:line="480" w:lineRule="auto"/>
-        <w:jc w:val="both"/>
+        </w:rPr>
+        <w:t>, Ina J</w:t>
+      </w:r>
+      <w:r>
         <w:rPr>
           <w:rFonts w:asciiTheme="majorHAnsi" w:hAnsiTheme="majorHAnsi" w:cstheme="majorHAnsi"/>
           <w:sz w:val="24"/>
           <w:szCs w:val="52"/>
-          <w:lang w:val="en-US"/>
+        </w:rPr>
+        <w:t>andric</w:t>
+      </w:r>
+      <w:r>
+        <w:rPr>
+          <w:rFonts w:asciiTheme="majorHAnsi" w:hAnsiTheme="majorHAnsi" w:cstheme="majorHAnsi"/>
+          <w:sz w:val="24"/>
+          <w:szCs w:val="52"/>
+          <w:vertAlign w:val="superscript"/>
+        </w:rPr>
+        <w:t>1</w:t>
+      </w:r>
+      <w:r>
+        <w:rPr>
+          <w:rFonts w:asciiTheme="majorHAnsi" w:hAnsiTheme="majorHAnsi" w:cstheme="majorHAnsi"/>
+          <w:sz w:val="24"/>
+          <w:szCs w:val="52"/>
+        </w:rPr>
+        <w:t>, Sébastien Bailly</w:t>
+      </w:r>
+      <w:r>
+        <w:rPr>
+          <w:rFonts w:asciiTheme="majorHAnsi" w:hAnsiTheme="majorHAnsi" w:cstheme="majorHAnsi"/>
+          <w:sz w:val="24"/>
+          <w:szCs w:val="52"/>
+          <w:vertAlign w:val="superscript"/>
+        </w:rPr>
+        <w:t>1,2</w:t>
+      </w:r>
+    </w:p>
+    <w:bookmarkEnd w:id="1"/>
+    <w:p>
+      <w:pPr>
+        <w:snapToGrid w:val="0"/>
+        <w:spacing w:after="0" w:line="480" w:lineRule="auto"/>
+        <w:rPr>
+          <w:rFonts w:asciiTheme="majorHAnsi" w:hAnsiTheme="majorHAnsi" w:cstheme="majorHAnsi"/>
+          <w:bCs/>
+          <w:iCs/>
+          <w:sz w:val="24"/>
+          <w:szCs w:val="24"/>
+          <w:lang w:val="en-US"/>
+        </w:rPr>
+      </w:pPr>
+      <w:r>
+        <w:rPr>
+          <w:rFonts w:asciiTheme="majorHAnsi" w:hAnsiTheme="majorHAnsi" w:cstheme="majorHAnsi"/>
+          <w:sz w:val="24"/>
+          <w:szCs w:val="52"/>
+          <w:vertAlign w:val="superscript"/>
+          <w:lang w:val="en-US"/>
+        </w:rPr>
+        <w:t>1</w:t>
+      </w:r>
+      <w:r>
+        <w:rPr>
+          <w:rFonts w:asciiTheme="majorHAnsi" w:hAnsiTheme="majorHAnsi" w:cstheme="majorHAnsi"/>
+          <w:bCs/>
+          <w:iCs/>
+          <w:sz w:val="24"/>
+          <w:szCs w:val="24"/>
+          <w:lang w:val="en-US"/>
+        </w:rPr>
+        <w:t xml:space="preserve"> </w:t>
+      </w:r>
+      <w:r>
+        <w:rPr>
+          <w:rFonts w:asciiTheme="majorHAnsi" w:hAnsiTheme="majorHAnsi" w:cstheme="majorHAnsi"/>
+          <w:bCs/>
+          <w:iCs/>
+          <w:sz w:val="24"/>
+          <w:szCs w:val="24"/>
+          <w:lang w:val="en-US"/>
+        </w:rPr>
+        <w:t>Univ.</w:t>
+      </w:r>
+      <w:r>
+        <w:rPr>
+          <w:rFonts w:asciiTheme="majorHAnsi" w:hAnsiTheme="majorHAnsi" w:cstheme="majorHAnsi"/>
+          <w:bCs/>
+          <w:iCs/>
+          <w:sz w:val="24"/>
+          <w:szCs w:val="24"/>
+          <w:lang w:val="en-US"/>
+        </w:rPr>
+        <w:t xml:space="preserve"> </w:t>
+      </w:r>
+      <w:r>
+        <w:rPr>
+          <w:rFonts w:asciiTheme="majorHAnsi" w:hAnsiTheme="majorHAnsi" w:cstheme="majorHAnsi"/>
+          <w:bCs/>
+          <w:iCs/>
+          <w:sz w:val="24"/>
+          <w:szCs w:val="24"/>
+          <w:lang w:val="en-US"/>
+        </w:rPr>
+        <w:t>Grenoble Alpes, INSERM U1300, CHU Grenoble Alpes, HP2 Laboratory, Grenoble, France</w:t>
+      </w:r>
+    </w:p>
+    <w:p>
+      <w:pPr>
+        <w:snapToGrid w:val="0"/>
+        <w:spacing w:after="0" w:line="480" w:lineRule="auto"/>
+        <w:rPr>
+          <w:rFonts w:asciiTheme="majorHAnsi" w:hAnsiTheme="majorHAnsi" w:cstheme="majorHAnsi"/>
+          <w:bCs/>
+          <w:iCs/>
+          <w:sz w:val="24"/>
+          <w:szCs w:val="24"/>
+        </w:rPr>
+      </w:pPr>
+      <w:r>
+        <w:rPr>
+          <w:rFonts w:asciiTheme="majorHAnsi" w:hAnsiTheme="majorHAnsi" w:cstheme="majorHAnsi"/>
+          <w:sz w:val="24"/>
+          <w:szCs w:val="52"/>
+          <w:vertAlign w:val="superscript"/>
+        </w:rPr>
+        <w:t>2</w:t>
+      </w:r>
+      <w:r>
+        <w:rPr>
+          <w:rFonts w:asciiTheme="majorHAnsi" w:hAnsiTheme="majorHAnsi" w:cstheme="majorHAnsi"/>
+          <w:bCs/>
+          <w:iCs/>
+          <w:sz w:val="24"/>
+          <w:szCs w:val="24"/>
+        </w:rPr>
+        <w:t xml:space="preserve"> </w:t>
+      </w:r>
+      <w:r>
+        <w:rPr>
+          <w:rFonts w:asciiTheme="majorHAnsi" w:hAnsiTheme="majorHAnsi" w:cstheme="majorHAnsi"/>
+          <w:bCs/>
+          <w:iCs/>
+          <w:sz w:val="24"/>
+          <w:szCs w:val="24"/>
+        </w:rPr>
+        <w:t xml:space="preserve">Pole Thorax et Vaisseaux, Laboratoire EFCR (Explorations Fonctionnelles Cardiovasculaire et Respiratoire), CHU Grenoble Alpes, Grenoble, </w:t>
+      </w:r>
+      <w:r>
+        <w:rPr>
+          <w:rFonts w:asciiTheme="majorHAnsi" w:hAnsiTheme="majorHAnsi" w:cstheme="majorHAnsi"/>
+          <w:bCs/>
+          <w:iCs/>
+          <w:sz w:val="24"/>
+          <w:szCs w:val="24"/>
+        </w:rPr>
+        <w:t>France</w:t>
+      </w:r>
+    </w:p>
+    <w:p>
+      <w:pPr>
+        <w:snapToGrid w:val="0"/>
+        <w:spacing w:after="0" w:line="480" w:lineRule="auto"/>
+        <w:rPr>
+          <w:rFonts w:asciiTheme="majorHAnsi" w:hAnsiTheme="majorHAnsi" w:cstheme="majorHAnsi"/>
+          <w:bCs/>
+          <w:iCs/>
+          <w:sz w:val="24"/>
+          <w:szCs w:val="24"/>
         </w:rPr>
       </w:pPr>
     </w:p>
@@ -442,11 +591,7 @@
         </w:rPr>
         <w:t>Corresponding author</w:t>
       </w:r>
-    </w:p>
-    <w:p>
-      <w:pPr>
-        <w:spacing w:line="480" w:lineRule="auto"/>
-        <w:jc w:val="both"/>
+      <w:r>
         <w:rPr>
           <w:rFonts w:asciiTheme="majorHAnsi" w:hAnsiTheme="majorHAnsi" w:cstheme="majorHAnsi"/>
           <w:b/>
@@ -454,19 +599,17 @@
           <w:szCs w:val="52"/>
           <w:lang w:val="en-US"/>
         </w:rPr>
-      </w:pPr>
-    </w:p>
-    <w:p>
-      <w:pPr>
-        <w:spacing w:line="480" w:lineRule="auto"/>
-        <w:jc w:val="both"/>
+        <w:t xml:space="preserve">: </w:t>
+      </w:r>
+      <w:r>
         <w:rPr>
           <w:rFonts w:asciiTheme="majorHAnsi" w:hAnsiTheme="majorHAnsi" w:cstheme="majorHAnsi"/>
           <w:sz w:val="24"/>
           <w:szCs w:val="52"/>
           <w:lang w:val="en-US"/>
         </w:rPr>
-      </w:pPr>
+        <w:t>Sébastien Bailly,</w:t>
+      </w:r>
       <w:r>
         <w:rPr>
           <w:rFonts w:asciiTheme="majorHAnsi" w:hAnsiTheme="majorHAnsi" w:cstheme="majorHAnsi"/>
@@ -475,16 +618,99 @@
           <w:szCs w:val="52"/>
           <w:lang w:val="en-US"/>
         </w:rPr>
-        <w:t xml:space="preserve">Word count: </w:t>
-      </w:r>
-      <w:r>
+        <w:t xml:space="preserve"> </w:t>
+      </w:r>
+      <w:bookmarkStart w:id="2" w:name="_Hlk182837723"/>
+      <w:r>
+        <w:rPr>
+          <w:rFonts w:asciiTheme="majorHAnsi" w:hAnsiTheme="majorHAnsi" w:cstheme="majorHAnsi"/>
+          <w:bCs/>
+          <w:iCs/>
+          <w:sz w:val="24"/>
+          <w:szCs w:val="24"/>
+        </w:rPr>
+        <w:t>Laboratoire EFCR, CHU de Grenoble, CS10217, 28043, Grenoble, France</w:t>
+      </w:r>
+      <w:bookmarkEnd w:id="2"/>
+      <w:r>
+        <w:rPr>
+          <w:rFonts w:asciiTheme="majorHAnsi" w:hAnsiTheme="majorHAnsi" w:cstheme="majorHAnsi"/>
+          <w:bCs/>
+          <w:iCs/>
+          <w:sz w:val="24"/>
+          <w:szCs w:val="24"/>
+        </w:rPr>
+        <w:t>.</w:t>
+      </w:r>
+      <w:r>
+        <w:rPr>
+          <w:rFonts w:asciiTheme="majorHAnsi" w:hAnsiTheme="majorHAnsi" w:cstheme="majorHAnsi"/>
+          <w:bCs/>
+          <w:iCs/>
+          <w:sz w:val="24"/>
+          <w:szCs w:val="24"/>
+          <w:vertAlign w:val="superscript"/>
+        </w:rPr>
+        <w:t xml:space="preserve"> </w:t>
+      </w:r>
+      <w:r>
+        <w:rPr>
+          <w:rFonts w:asciiTheme="majorHAnsi" w:hAnsiTheme="majorHAnsi" w:cstheme="majorHAnsi"/>
+          <w:bCs/>
+          <w:iCs/>
+          <w:sz w:val="24"/>
+          <w:szCs w:val="24"/>
+          <w:lang w:val="en-US"/>
+        </w:rPr>
+        <w:t xml:space="preserve">E-mail: </w:t>
+      </w:r>
+      <w:r>
+        <w:rPr>
+          <w:rFonts w:asciiTheme="majorHAnsi" w:hAnsiTheme="majorHAnsi" w:cstheme="majorHAnsi"/>
+          <w:bCs/>
+          <w:iCs/>
+          <w:sz w:val="24"/>
+          <w:szCs w:val="24"/>
+          <w:lang w:val="en-US"/>
+        </w:rPr>
+        <w:t>sbailly@chu-grenoble.fr</w:t>
+      </w:r>
+      <w:bookmarkStart w:id="3" w:name="_GoBack"/>
+      <w:bookmarkEnd w:id="3"/>
+    </w:p>
+    <w:p>
+      <w:pPr>
+        <w:spacing w:line="480" w:lineRule="auto"/>
+        <w:jc w:val="both"/>
+        <w:rPr>
+          <w:rFonts w:asciiTheme="majorHAnsi" w:hAnsiTheme="majorHAnsi" w:cstheme="majorHAnsi"/>
+          <w:b/>
+          <w:sz w:val="24"/>
+          <w:szCs w:val="52"/>
+          <w:lang w:val="en-US"/>
+        </w:rPr>
+      </w:pPr>
+    </w:p>
+    <w:p>
+      <w:pPr>
+        <w:spacing w:line="480" w:lineRule="auto"/>
+        <w:jc w:val="both"/>
         <w:rPr>
           <w:rFonts w:asciiTheme="majorHAnsi" w:hAnsiTheme="majorHAnsi" w:cstheme="majorHAnsi"/>
           <w:sz w:val="24"/>
           <w:szCs w:val="52"/>
           <w:lang w:val="en-US"/>
         </w:rPr>
-        <w:t>3</w:t>
+      </w:pPr>
+      <w:r>
+        <w:rPr>
+          <w:rFonts w:asciiTheme="majorHAnsi" w:hAnsiTheme="majorHAnsi" w:cstheme="majorHAnsi"/>
+          <w:b/>
+          <w:sz w:val="24"/>
+          <w:szCs w:val="52"/>
+          <w:lang w:val="en-US"/>
+        </w:rPr>
+        <w:t xml:space="preserve">Word count: </w:t>
       </w:r>
       <w:r>
         <w:rPr>
@@ -493,7 +719,7 @@
           <w:szCs w:val="52"/>
           <w:lang w:val="en-US"/>
         </w:rPr>
-        <w:t>6</w:t>
+        <w:t>3</w:t>
       </w:r>
       <w:r>
         <w:rPr>
@@ -502,7 +728,7 @@
           <w:szCs w:val="52"/>
           <w:lang w:val="en-US"/>
         </w:rPr>
-        <w:t>7</w:t>
+        <w:t>6</w:t>
       </w:r>
       <w:r>
         <w:rPr>
@@ -511,7 +737,7 @@
           <w:szCs w:val="52"/>
           <w:lang w:val="en-US"/>
         </w:rPr>
-        <w:t>6</w:t>
+        <w:t>7</w:t>
       </w:r>
       <w:r>
         <w:rPr>
@@ -520,6 +746,15 @@
           <w:szCs w:val="52"/>
           <w:lang w:val="en-US"/>
         </w:rPr>
+        <w:t>6</w:t>
+      </w:r>
+      <w:r>
+        <w:rPr>
+          <w:rFonts w:asciiTheme="majorHAnsi" w:hAnsiTheme="majorHAnsi" w:cstheme="majorHAnsi"/>
+          <w:sz w:val="24"/>
+          <w:szCs w:val="52"/>
+          <w:lang w:val="en-US"/>
+        </w:rPr>
         <w:t xml:space="preserve"> words</w:t>
       </w:r>
     </w:p>
@@ -554,6 +789,7 @@
           <w:b/>
           <w:lang w:val="en-US"/>
         </w:rPr>
+        <w:lastRenderedPageBreak/>
         <w:t>Funding</w:t>
       </w:r>
     </w:p>
@@ -596,7 +832,6 @@
           <w:b/>
           <w:lang w:val="en-US"/>
         </w:rPr>
-        <w:lastRenderedPageBreak/>
         <w:t>Abbreviations</w:t>
       </w:r>
     </w:p>
@@ -782,18 +1017,7 @@
           <w:szCs w:val="52"/>
           <w:lang w:val="en-US"/>
         </w:rPr>
-        <w:t>Repeated measurement data, known as longitudinal data are common in the study of sleep apnea to assess changes in w</w:t>
-      </w:r>
-      <w:bookmarkStart w:id="2" w:name="_GoBack"/>
-      <w:bookmarkEnd w:id="2"/>
-      <w:r>
-        <w:rPr>
-          <w:rFonts w:cstheme="minorHAnsi"/>
-          <w:sz w:val="24"/>
-          <w:szCs w:val="52"/>
-          <w:lang w:val="en-US"/>
-        </w:rPr>
-        <w:t>eight, symptoms of insomnia or daytime sleepiness, continuous positive airway pressure (CPAP) parameters such as adherence, leaks, apnea-hypopnea index. These data, collected at multiple points in lifetime, make it possible to examine how differences between individuals and within-person changes in outcome are associated with a longitudinal factor. However, working with longitudinal data presents some challenges, such as the choice of the statistical method to analyze them. An inadequate choice of method can add bias to parameter estimates and outcome predictions.</w:t>
+        <w:t>Repeated measurement data, known as longitudinal data are common in the study of sleep apnea to assess changes in weight, symptoms of insomnia or daytime sleepiness, continuous positive airway pressure (CPAP) parameters such as adherence, leaks, apnea-hypopnea index. These data, collected at multiple points in lifetime, make it possible to examine how differences between individuals and within-person changes in outcome are associated with a longitudinal factor. However, working with longitudinal data presents some challenges, such as the choice of the statistical method to analyze them. An inadequate choice of method can add bias to parameter estimates and outcome predictions.</w:t>
       </w:r>
     </w:p>
     <w:p>
@@ -2572,7 +2796,7 @@
         </w:rPr>
         <w:t xml:space="preserve"> </w:t>
       </w:r>
-      <w:commentRangeStart w:id="3"/>
+      <w:commentRangeStart w:id="4"/>
       <w:r>
         <w:rPr>
           <w:i/>
@@ -2581,13 +2805,13 @@
         </w:rPr>
         <w:t>What is the purpose of the study and what are its objectives?</w:t>
       </w:r>
-      <w:commentRangeEnd w:id="3"/>
+      <w:commentRangeEnd w:id="4"/>
       <w:r>
         <w:rPr>
           <w:rStyle w:val="Marquedecommentaire"/>
           <w:i/>
         </w:rPr>
-        <w:commentReference w:id="3"/>
+        <w:commentReference w:id="4"/>
       </w:r>
     </w:p>
     <w:p>
@@ -3170,7 +3394,7 @@
           <w:lang w:val="en-US"/>
         </w:rPr>
       </w:pPr>
-      <w:commentRangeStart w:id="4"/>
+      <w:commentRangeStart w:id="5"/>
       <w:r>
         <w:rPr>
           <w:i/>
@@ -3192,13 +3416,13 @@
         </w:rPr>
         <w:t>statistical method correct?</w:t>
       </w:r>
-      <w:commentRangeEnd w:id="4"/>
+      <w:commentRangeEnd w:id="5"/>
       <w:r>
         <w:rPr>
           <w:rStyle w:val="Marquedecommentaire"/>
           <w:i/>
         </w:rPr>
-        <w:commentReference w:id="4"/>
+        <w:commentReference w:id="5"/>
       </w:r>
     </w:p>
     <w:p>
@@ -6151,7 +6375,7 @@
         </w:rPr>
         <w:t xml:space="preserve">For this analysis, numerical CPAP adherence was used including all patients and 5 time points. </w:t>
       </w:r>
-      <w:bookmarkStart w:id="5" w:name="_Hlk189639557"/>
+      <w:bookmarkStart w:id="6" w:name="_Hlk189639557"/>
       <w:r>
         <w:rPr>
           <w:lang w:val="en-US"/>
@@ -6178,7 +6402,7 @@
         </w:rPr>
         <w:t xml:space="preserve"> score, the model with 2 clusters was the best model.</w:t>
       </w:r>
-      <w:bookmarkEnd w:id="5"/>
+      <w:bookmarkEnd w:id="6"/>
       <w:r>
         <w:rPr>
           <w:lang w:val="en-US"/>
@@ -7393,7 +7617,7 @@
           <w:lang w:val="en-US"/>
         </w:rPr>
       </w:pPr>
-      <w:bookmarkStart w:id="6" w:name="_Hlk189640795"/>
+      <w:bookmarkStart w:id="7" w:name="_Hlk189640795"/>
       <w:r>
         <w:rPr>
           <w:lang w:val="en-US"/>
@@ -7406,7 +7630,7 @@
         </w:rPr>
         <w:t>According to the results, CPAP adherence were negatively associated with some time points and ESS baseline was not significantly associated with CPAP adherence.</w:t>
       </w:r>
-      <w:bookmarkEnd w:id="6"/>
+      <w:bookmarkEnd w:id="7"/>
     </w:p>
     <w:p>
       <w:pPr>
@@ -8039,7 +8263,7 @@
         </w:rPr>
         <w:t xml:space="preserve">Then, </w:t>
       </w:r>
-      <w:bookmarkStart w:id="7" w:name="_Hlk189637825"/>
+      <w:bookmarkStart w:id="8" w:name="_Hlk189637825"/>
       <w:r>
         <w:rPr>
           <w:lang w:val="en-US"/>
@@ -8060,7 +8284,7 @@
         </w:rPr>
         <w:t xml:space="preserve"> series (the variables detrend by the ARIMA model).</w:t>
       </w:r>
-      <w:bookmarkEnd w:id="7"/>
+      <w:bookmarkEnd w:id="8"/>
     </w:p>
     <w:p>
       <w:pPr>
@@ -8111,8 +8335,8 @@
           <w:lang w:val="en-US"/>
         </w:rPr>
       </w:pPr>
-      <w:bookmarkStart w:id="8" w:name="_Hlk189637930"/>
-      <w:bookmarkStart w:id="9" w:name="_Hlk189637888"/>
+      <w:bookmarkStart w:id="9" w:name="_Hlk189637930"/>
+      <w:bookmarkStart w:id="10" w:name="_Hlk189637888"/>
       <w:r>
         <w:rPr>
           <w:lang w:val="en-US"/>
@@ -8125,7 +8349,7 @@
         </w:rPr>
         <w:t xml:space="preserve"> </w:t>
       </w:r>
-      <w:bookmarkEnd w:id="8"/>
+      <w:bookmarkEnd w:id="9"/>
       <w:r>
         <w:rPr>
           <w:lang w:val="en-US"/>
@@ -8139,7 +8363,7 @@
         <w:t>.</w:t>
       </w:r>
     </w:p>
-    <w:bookmarkEnd w:id="9"/>
+    <w:bookmarkEnd w:id="10"/>
     <w:p>
       <w:pPr>
         <w:spacing w:line="480" w:lineRule="auto"/>
@@ -8373,14 +8597,14 @@
         </w:rPr>
         <w:t xml:space="preserve">First, </w:t>
       </w:r>
-      <w:bookmarkStart w:id="10" w:name="_Hlk189638430"/>
+      <w:bookmarkStart w:id="11" w:name="_Hlk189638430"/>
       <w:r>
         <w:rPr>
           <w:lang w:val="en-US"/>
         </w:rPr>
         <w:t>the mixed model was performed using continuous CPAP adherence and a random intercept and slope on patient</w:t>
       </w:r>
-      <w:bookmarkEnd w:id="10"/>
+      <w:bookmarkEnd w:id="11"/>
       <w:r>
         <w:rPr>
           <w:lang w:val="en-US"/>
@@ -8607,7 +8831,7 @@
           <w:lang w:val="en-US"/>
         </w:rPr>
       </w:pPr>
-      <w:bookmarkStart w:id="11" w:name="_Hlk189638569"/>
+      <w:bookmarkStart w:id="12" w:name="_Hlk189638569"/>
       <w:r>
         <w:rPr>
           <w:rFonts w:eastAsiaTheme="minorEastAsia"/>
@@ -8622,7 +8846,7 @@
         </w:rPr>
         <w:t>ccording to the results, the sex did not significantly influence the survival curve (p-value = 0.64 &gt; 0.05).</w:t>
       </w:r>
-      <w:bookmarkEnd w:id="11"/>
+      <w:bookmarkEnd w:id="12"/>
       <w:r>
         <w:rPr>
           <w:lang w:val="en-US"/>
@@ -8644,14 +8868,14 @@
         </w:rPr>
         <w:t xml:space="preserve">Finally, the joint model did not highlight significant result. The verification of the model showed not good observations for the CPAP adherence but good observations for the other parameters </w:t>
       </w:r>
-      <w:bookmarkStart w:id="12" w:name="_Hlk188366525"/>
+      <w:bookmarkStart w:id="13" w:name="_Hlk188366525"/>
       <w:r>
         <w:rPr>
           <w:lang w:val="en-US"/>
         </w:rPr>
         <w:t>(</w:t>
       </w:r>
-      <w:bookmarkEnd w:id="12"/>
+      <w:bookmarkEnd w:id="13"/>
       <w:r>
         <w:rPr>
           <w:lang w:val="en-US"/>
@@ -10273,7 +10497,7 @@
           <w:lang w:val="en-US"/>
         </w:rPr>
       </w:pPr>
-      <w:commentRangeStart w:id="13"/>
+      <w:commentRangeStart w:id="14"/>
       <w:r>
         <w:rPr>
           <w:lang w:val="en-US"/>
@@ -10281,14 +10505,14 @@
         <w:lastRenderedPageBreak/>
         <w:t>References</w:t>
       </w:r>
-      <w:commentRangeEnd w:id="13"/>
+      <w:commentRangeEnd w:id="14"/>
       <w:r>
         <w:rPr>
           <w:rStyle w:val="Marquedecommentaire"/>
           <w:rFonts w:asciiTheme="minorHAnsi" w:eastAsiaTheme="minorHAnsi" w:hAnsiTheme="minorHAnsi" w:cstheme="minorBidi"/>
           <w:color w:val="auto"/>
         </w:rPr>
-        <w:commentReference w:id="13"/>
+        <w:commentReference w:id="14"/>
       </w:r>
     </w:p>
     <w:p>
@@ -13354,7 +13578,7 @@
 
 <file path=word/comments.xml><?xml version="1.0" encoding="utf-8"?>
 <w:comments xmlns:wpc="http://schemas.microsoft.com/office/word/2010/wordprocessingCanvas" xmlns:cx="http://schemas.microsoft.com/office/drawing/2014/chartex" xmlns:cx1="http://schemas.microsoft.com/office/drawing/2015/9/8/chartex" xmlns:cx2="http://schemas.microsoft.com/office/drawing/2015/10/21/chartex" xmlns:cx3="http://schemas.microsoft.com/office/drawing/2016/5/9/chartex" xmlns:cx4="http://schemas.microsoft.com/office/drawing/2016/5/10/chartex" xmlns:cx5="http://schemas.microsoft.com/office/drawing/2016/5/11/chartex" xmlns:cx6="http://schemas.microsoft.com/office/drawing/2016/5/12/chartex" xmlns:cx7="http://schemas.microsoft.com/office/drawing/2016/5/13/chartex" xmlns:cx8="http://schemas.microsoft.com/office/drawing/2016/5/14/chartex" xmlns:mc="http://schemas.openxmlformats.org/markup-compatibility/2006" xmlns:aink="http://schemas.microsoft.com/office/drawing/2016/ink" xmlns:am3d="http://schemas.microsoft.com/office/drawing/2017/model3d" xmlns:o="urn:schemas-microsoft-com:office:office" xmlns:r="http://schemas.openxmlformats.org/officeDocument/2006/relationships" xmlns:m="http://schemas.openxmlformats.org/officeDocument/2006/math" xmlns:v="urn:schemas-microsoft-com:vml" xmlns:wp14="http://schemas.microsoft.com/office/word/2010/wordprocessingDrawing" xmlns:wp="http://schemas.openxmlformats.org/drawingml/2006/wordprocessingDrawing" xmlns:w10="urn:schemas-microsoft-com:office:word" xmlns:w="http://schemas.openxmlformats.org/wordprocessingml/2006/main" xmlns:w14="http://schemas.microsoft.com/office/word/2010/wordml" xmlns:w15="http://schemas.microsoft.com/office/word/2012/wordml" xmlns:w16cid="http://schemas.microsoft.com/office/word/2016/wordml/cid" xmlns:w16se="http://schemas.microsoft.com/office/word/2015/wordml/symex" xmlns:wpg="http://schemas.microsoft.com/office/word/2010/wordprocessingGroup" xmlns:wpi="http://schemas.microsoft.com/office/word/2010/wordprocessingInk" xmlns:wne="http://schemas.microsoft.com/office/word/2006/wordml" xmlns:wps="http://schemas.microsoft.com/office/word/2010/wordprocessingShape" mc:Ignorable="w14 w15 w16se w16cid wp14">
-  <w:comment w:id="3" w:author="HP2" w:date="2025-02-11T10:04:00Z" w:initials="H">
+  <w:comment w:id="4" w:author="HP2" w:date="2025-02-11T10:04:00Z" w:initials="H">
     <w:p>
       <w:pPr>
         <w:pStyle w:val="Commentaire"/>
@@ -13376,7 +13600,7 @@
       </w:r>
     </w:p>
   </w:comment>
-  <w:comment w:id="4" w:author="HP2" w:date="2025-02-11T10:04:00Z" w:initials="H">
+  <w:comment w:id="5" w:author="HP2" w:date="2025-02-11T10:04:00Z" w:initials="H">
     <w:p>
       <w:pPr>
         <w:pStyle w:val="Commentaire"/>
@@ -13404,7 +13628,7 @@
       </w:r>
     </w:p>
   </w:comment>
-  <w:comment w:id="13" w:author="HP2" w:date="2025-02-13T14:18:00Z" w:initials="H">
+  <w:comment w:id="14" w:author="HP2" w:date="2025-02-13T14:18:00Z" w:initials="H">
     <w:p>
       <w:pPr>
         <w:pStyle w:val="Commentaire"/>
@@ -17435,7 +17659,7 @@
 </file>
 
 <file path=customXml/itemProps1.xml><?xml version="1.0" encoding="utf-8"?>
-<ds:datastoreItem xmlns:ds="http://schemas.openxmlformats.org/officeDocument/2006/customXml" ds:itemID="{E9DD7CDB-55D9-4B62-B692-B217F791681C}">
+<ds:datastoreItem xmlns:ds="http://schemas.openxmlformats.org/officeDocument/2006/customXml" ds:itemID="{968933BB-1A9E-40B0-839F-0D390708CBEF}">
   <ds:schemaRefs>
     <ds:schemaRef ds:uri="http://schemas.openxmlformats.org/officeDocument/2006/bibliography"/>
   </ds:schemaRefs>

</xml_diff>